<commit_message>
Adicionando documento da prova presencial
</commit_message>
<xml_diff>
--- a/GLOBAL SOLUTIONS.docx
+++ b/GLOBAL SOLUTIONS.docx
@@ -81,6 +81,9 @@
     </w:p>
     <w:p>
       <w:r>
+        <w:rPr>
+          <w:noProof/>
+        </w:rPr>
         <w:drawing>
           <wp:inline distT="0" distB="0" distL="0" distR="0" wp14:anchorId="6876945D" wp14:editId="2B95E3F7">
             <wp:extent cx="5851341" cy="2914650"/>
@@ -137,6 +140,9 @@
     </w:p>
     <w:p>
       <w:r>
+        <w:rPr>
+          <w:noProof/>
+        </w:rPr>
         <w:drawing>
           <wp:inline distT="0" distB="0" distL="0" distR="0" wp14:anchorId="404E713A" wp14:editId="585C8D8E">
             <wp:extent cx="5736556" cy="4333875"/>
@@ -194,6 +200,9 @@
     </w:p>
     <w:p>
       <w:r>
+        <w:rPr>
+          <w:noProof/>
+        </w:rPr>
         <w:drawing>
           <wp:inline distT="0" distB="0" distL="0" distR="0" wp14:anchorId="7B453F35" wp14:editId="1284FFD4">
             <wp:extent cx="5731510" cy="5894705"/>
@@ -257,6 +266,9 @@
     </w:p>
     <w:p>
       <w:r>
+        <w:rPr>
+          <w:noProof/>
+        </w:rPr>
         <w:drawing>
           <wp:inline distT="0" distB="0" distL="0" distR="0" wp14:anchorId="08115653" wp14:editId="6BA22E4A">
             <wp:extent cx="5731510" cy="1303655"/>
@@ -301,6 +313,9 @@
     </w:p>
     <w:p>
       <w:r>
+        <w:rPr>
+          <w:noProof/>
+        </w:rPr>
         <w:drawing>
           <wp:inline distT="0" distB="0" distL="0" distR="0" wp14:anchorId="6EB37426" wp14:editId="757BDAB9">
             <wp:extent cx="5725324" cy="2715004"/>
@@ -345,6 +360,9 @@
     </w:p>
     <w:p>
       <w:r>
+        <w:rPr>
+          <w:noProof/>
+        </w:rPr>
         <w:drawing>
           <wp:inline distT="0" distB="0" distL="0" distR="0" wp14:anchorId="756717E1" wp14:editId="0F0C17E4">
             <wp:extent cx="5287113" cy="2257740"/>
@@ -391,6 +409,9 @@
     </w:p>
     <w:p>
       <w:r>
+        <w:rPr>
+          <w:noProof/>
+        </w:rPr>
         <w:drawing>
           <wp:inline distT="0" distB="0" distL="0" distR="0" wp14:anchorId="207CFB0B" wp14:editId="2CF1354D">
             <wp:extent cx="5731510" cy="4060825"/>
@@ -447,6 +468,46 @@
     <w:p>
       <w:r>
         <w:t xml:space="preserve">c.2. Faça a atualização da Branch main após atualizar a develop (Ɵre print screen da tela que mostra a execução do comando e cole no documento de resposta da sua prova); </w:t>
+      </w:r>
+    </w:p>
+    <w:p>
+      <w:r>
+        <w:lastRenderedPageBreak/>
+        <w:drawing>
+          <wp:inline distT="0" distB="0" distL="0" distR="0" wp14:anchorId="612F72DC" wp14:editId="6DEEDE55">
+            <wp:extent cx="5731510" cy="5911215"/>
+            <wp:effectExtent l="0" t="0" r="2540" b="0"/>
+            <wp:docPr id="4" name="Picture 4"/>
+            <wp:cNvGraphicFramePr>
+              <a:graphicFrameLocks xmlns:a="http://schemas.openxmlformats.org/drawingml/2006/main" noChangeAspect="1"/>
+            </wp:cNvGraphicFramePr>
+            <a:graphic xmlns:a="http://schemas.openxmlformats.org/drawingml/2006/main">
+              <a:graphicData uri="http://schemas.openxmlformats.org/drawingml/2006/picture">
+                <pic:pic xmlns:pic="http://schemas.openxmlformats.org/drawingml/2006/picture">
+                  <pic:nvPicPr>
+                    <pic:cNvPr id="1" name=""/>
+                    <pic:cNvPicPr/>
+                  </pic:nvPicPr>
+                  <pic:blipFill>
+                    <a:blip r:embed="rId11"/>
+                    <a:stretch>
+                      <a:fillRect/>
+                    </a:stretch>
+                  </pic:blipFill>
+                  <pic:spPr>
+                    <a:xfrm>
+                      <a:off x="0" y="0"/>
+                      <a:ext cx="5731510" cy="5911215"/>
+                    </a:xfrm>
+                    <a:prstGeom prst="rect">
+                      <a:avLst/>
+                    </a:prstGeom>
+                  </pic:spPr>
+                </pic:pic>
+              </a:graphicData>
+            </a:graphic>
+          </wp:inline>
+        </w:drawing>
       </w:r>
     </w:p>
     <w:p>

</xml_diff>